<commit_message>
resolução de exercícios e finalização do módulo
</commit_message>
<xml_diff>
--- a/Primeiras Páginas Interativas com JavaScript/1. Primeiros Passos com JavaScript/1. Variáveis e Operadores (anotações).docx
+++ b/Primeiras Páginas Interativas com JavaScript/1. Primeiros Passos com JavaScript/1. Variáveis e Operadores (anotações).docx
@@ -170,6 +170,7 @@
         </w:rPr>
         <w:t xml:space="preserve">Para executar um arquivo </w:t>
       </w:r>
+      <w:proofErr w:type="spellStart"/>
       <w:r>
         <w:rPr>
           <w:b/>
@@ -178,6 +179,7 @@
         </w:rPr>
         <w:t>js</w:t>
       </w:r>
+      <w:proofErr w:type="spellEnd"/>
       <w:r>
         <w:rPr>
           <w:lang w:val="pt-BR"/>
@@ -285,6 +287,7 @@
         </w:rPr>
         <w:t xml:space="preserve">O texto em </w:t>
       </w:r>
+      <w:proofErr w:type="spellStart"/>
       <w:r>
         <w:rPr>
           <w:b/>
@@ -293,6 +296,7 @@
         </w:rPr>
         <w:t>js</w:t>
       </w:r>
+      <w:proofErr w:type="spellEnd"/>
       <w:r>
         <w:rPr>
           <w:lang w:val="pt-BR"/>
@@ -368,6 +372,7 @@
         </w:rPr>
         <w:t xml:space="preserve">Formas de declarar variáveis no </w:t>
       </w:r>
+      <w:proofErr w:type="spellStart"/>
       <w:r>
         <w:rPr>
           <w:b/>
@@ -376,6 +381,7 @@
         </w:rPr>
         <w:t>js</w:t>
       </w:r>
+      <w:proofErr w:type="spellEnd"/>
       <w:r>
         <w:rPr>
           <w:lang w:val="pt-BR"/>
@@ -394,6 +400,7 @@
           <w:lang w:val="pt-BR"/>
         </w:rPr>
       </w:pPr>
+      <w:proofErr w:type="spellStart"/>
       <w:r>
         <w:rPr>
           <w:b/>
@@ -403,13 +410,32 @@
         </w:rPr>
         <w:t>let</w:t>
       </w:r>
-      <w:r>
-        <w:rPr>
-          <w:b/>
-          <w:bCs/>
-          <w:lang w:val="pt-BR"/>
-        </w:rPr>
-        <w:t xml:space="preserve"> nome-da-variavel = valor</w:t>
+      <w:proofErr w:type="spellEnd"/>
+      <w:r>
+        <w:rPr>
+          <w:b/>
+          <w:bCs/>
+          <w:lang w:val="pt-BR"/>
+        </w:rPr>
+        <w:t xml:space="preserve"> nome-da-</w:t>
+      </w:r>
+      <w:proofErr w:type="spellStart"/>
+      <w:r>
+        <w:rPr>
+          <w:b/>
+          <w:bCs/>
+          <w:lang w:val="pt-BR"/>
+        </w:rPr>
+        <w:t>variavel</w:t>
+      </w:r>
+      <w:proofErr w:type="spellEnd"/>
+      <w:r>
+        <w:rPr>
+          <w:b/>
+          <w:bCs/>
+          <w:lang w:val="pt-BR"/>
+        </w:rPr>
+        <w:t xml:space="preserve"> = valor</w:t>
       </w:r>
       <w:r>
         <w:rPr>
@@ -432,6 +458,7 @@
         </w:rPr>
         <w:t xml:space="preserve">. Equivalente ao </w:t>
       </w:r>
+      <w:proofErr w:type="spellStart"/>
       <w:r>
         <w:rPr>
           <w:b/>
@@ -440,6 +467,7 @@
         </w:rPr>
         <w:t>Dim</w:t>
       </w:r>
+      <w:proofErr w:type="spellEnd"/>
       <w:r>
         <w:rPr>
           <w:lang w:val="pt-BR"/>
@@ -452,7 +480,25 @@
           <w:bCs/>
           <w:lang w:val="pt-BR"/>
         </w:rPr>
-        <w:t>nome-da-variavel = valor</w:t>
+        <w:t>nome-da-</w:t>
+      </w:r>
+      <w:proofErr w:type="spellStart"/>
+      <w:r>
+        <w:rPr>
+          <w:b/>
+          <w:bCs/>
+          <w:lang w:val="pt-BR"/>
+        </w:rPr>
+        <w:t>variavel</w:t>
+      </w:r>
+      <w:proofErr w:type="spellEnd"/>
+      <w:r>
+        <w:rPr>
+          <w:b/>
+          <w:bCs/>
+          <w:lang w:val="pt-BR"/>
+        </w:rPr>
+        <w:t xml:space="preserve"> = valor</w:t>
       </w:r>
       <w:r>
         <w:rPr>
@@ -477,6 +523,7 @@
           <w:lang w:val="pt-BR"/>
         </w:rPr>
       </w:pPr>
+      <w:proofErr w:type="spellStart"/>
       <w:r>
         <w:rPr>
           <w:b/>
@@ -486,6 +533,7 @@
         </w:rPr>
         <w:t>const</w:t>
       </w:r>
+      <w:proofErr w:type="spellEnd"/>
       <w:r>
         <w:rPr>
           <w:b/>
@@ -503,6 +551,7 @@
         </w:rPr>
         <w:t>nome-da-</w:t>
       </w:r>
+      <w:proofErr w:type="spellStart"/>
       <w:r>
         <w:rPr>
           <w:b/>
@@ -511,6 +560,7 @@
         </w:rPr>
         <w:t>variavel</w:t>
       </w:r>
+      <w:proofErr w:type="spellEnd"/>
       <w:r>
         <w:rPr>
           <w:b/>
@@ -546,7 +596,25 @@
           <w:bCs/>
           <w:lang w:val="pt-BR"/>
         </w:rPr>
-        <w:t>nome-da-variavel = valor</w:t>
+        <w:t>nome-da-</w:t>
+      </w:r>
+      <w:proofErr w:type="spellStart"/>
+      <w:r>
+        <w:rPr>
+          <w:b/>
+          <w:bCs/>
+          <w:lang w:val="pt-BR"/>
+        </w:rPr>
+        <w:t>variavel</w:t>
+      </w:r>
+      <w:proofErr w:type="spellEnd"/>
+      <w:r>
+        <w:rPr>
+          <w:b/>
+          <w:bCs/>
+          <w:lang w:val="pt-BR"/>
+        </w:rPr>
+        <w:t xml:space="preserve"> = valor</w:t>
       </w:r>
       <w:r>
         <w:rPr>
@@ -572,13 +640,41 @@
         </w:rPr>
         <w:t xml:space="preserve">o console retorna um erro </w:t>
       </w:r>
-      <w:r>
-        <w:rPr>
-          <w:b/>
-          <w:bCs/>
-          <w:lang w:val="pt-BR"/>
-        </w:rPr>
-        <w:t xml:space="preserve">Assigment to constant </w:t>
+      <w:proofErr w:type="spellStart"/>
+      <w:r>
+        <w:rPr>
+          <w:b/>
+          <w:bCs/>
+          <w:lang w:val="pt-BR"/>
+        </w:rPr>
+        <w:t>Assigment</w:t>
+      </w:r>
+      <w:proofErr w:type="spellEnd"/>
+      <w:r>
+        <w:rPr>
+          <w:b/>
+          <w:bCs/>
+          <w:lang w:val="pt-BR"/>
+        </w:rPr>
+        <w:t xml:space="preserve"> to </w:t>
+      </w:r>
+      <w:proofErr w:type="spellStart"/>
+      <w:r>
+        <w:rPr>
+          <w:b/>
+          <w:bCs/>
+          <w:lang w:val="pt-BR"/>
+        </w:rPr>
+        <w:t>constant</w:t>
+      </w:r>
+      <w:proofErr w:type="spellEnd"/>
+      <w:r>
+        <w:rPr>
+          <w:b/>
+          <w:bCs/>
+          <w:lang w:val="pt-BR"/>
+        </w:rPr>
+        <w:t xml:space="preserve"> </w:t>
       </w:r>
       <w:r>
         <w:rPr>
@@ -641,7 +737,35 @@
         <w:rPr>
           <w:lang w:val="pt-BR"/>
         </w:rPr>
-        <w:t xml:space="preserve">Somar: let nome-da-variavel = </w:t>
+        <w:t xml:space="preserve">Somar: </w:t>
+      </w:r>
+      <w:proofErr w:type="spellStart"/>
+      <w:r>
+        <w:rPr>
+          <w:lang w:val="pt-BR"/>
+        </w:rPr>
+        <w:t>let</w:t>
+      </w:r>
+      <w:proofErr w:type="spellEnd"/>
+      <w:r>
+        <w:rPr>
+          <w:lang w:val="pt-BR"/>
+        </w:rPr>
+        <w:t xml:space="preserve"> nome-da-</w:t>
+      </w:r>
+      <w:proofErr w:type="spellStart"/>
+      <w:r>
+        <w:rPr>
+          <w:lang w:val="pt-BR"/>
+        </w:rPr>
+        <w:t>variavel</w:t>
+      </w:r>
+      <w:proofErr w:type="spellEnd"/>
+      <w:r>
+        <w:rPr>
+          <w:lang w:val="pt-BR"/>
+        </w:rPr>
+        <w:t xml:space="preserve"> = </w:t>
       </w:r>
       <w:r>
         <w:rPr>
@@ -668,37 +792,43 @@
         <w:rPr>
           <w:lang w:val="pt-BR"/>
         </w:rPr>
-        <w:t>Subtrair</w:t>
-      </w:r>
-      <w:r>
-        <w:rPr>
-          <w:lang w:val="pt-BR"/>
-        </w:rPr>
-        <w:t xml:space="preserve">: let nome-da-variavel = </w:t>
-      </w:r>
-      <w:r>
-        <w:rPr>
-          <w:b/>
-          <w:bCs/>
-          <w:lang w:val="pt-BR"/>
-        </w:rPr>
-        <w:t xml:space="preserve">valor </w:t>
-      </w:r>
-      <w:r>
-        <w:rPr>
-          <w:b/>
-          <w:bCs/>
-          <w:lang w:val="pt-BR"/>
-        </w:rPr>
-        <w:t>-</w:t>
-      </w:r>
-      <w:r>
-        <w:rPr>
-          <w:b/>
-          <w:bCs/>
-          <w:lang w:val="pt-BR"/>
-        </w:rPr>
-        <w:t xml:space="preserve"> valor</w:t>
+        <w:t xml:space="preserve">Subtrair: </w:t>
+      </w:r>
+      <w:proofErr w:type="spellStart"/>
+      <w:r>
+        <w:rPr>
+          <w:lang w:val="pt-BR"/>
+        </w:rPr>
+        <w:t>let</w:t>
+      </w:r>
+      <w:proofErr w:type="spellEnd"/>
+      <w:r>
+        <w:rPr>
+          <w:lang w:val="pt-BR"/>
+        </w:rPr>
+        <w:t xml:space="preserve"> nome-da-</w:t>
+      </w:r>
+      <w:proofErr w:type="spellStart"/>
+      <w:r>
+        <w:rPr>
+          <w:lang w:val="pt-BR"/>
+        </w:rPr>
+        <w:t>variavel</w:t>
+      </w:r>
+      <w:proofErr w:type="spellEnd"/>
+      <w:r>
+        <w:rPr>
+          <w:lang w:val="pt-BR"/>
+        </w:rPr>
+        <w:t xml:space="preserve"> = </w:t>
+      </w:r>
+      <w:r>
+        <w:rPr>
+          <w:b/>
+          <w:bCs/>
+          <w:lang w:val="pt-BR"/>
+        </w:rPr>
+        <w:t>valor - valor</w:t>
       </w:r>
     </w:p>
     <w:p>
@@ -717,37 +847,43 @@
         <w:rPr>
           <w:lang w:val="pt-BR"/>
         </w:rPr>
-        <w:t>Multiplicar</w:t>
-      </w:r>
-      <w:r>
-        <w:rPr>
-          <w:lang w:val="pt-BR"/>
-        </w:rPr>
-        <w:t xml:space="preserve">: let nome-da-variavel = </w:t>
-      </w:r>
-      <w:r>
-        <w:rPr>
-          <w:b/>
-          <w:bCs/>
-          <w:lang w:val="pt-BR"/>
-        </w:rPr>
-        <w:t xml:space="preserve">valor </w:t>
-      </w:r>
-      <w:r>
-        <w:rPr>
-          <w:b/>
-          <w:bCs/>
-          <w:lang w:val="pt-BR"/>
-        </w:rPr>
-        <w:t>*</w:t>
-      </w:r>
-      <w:r>
-        <w:rPr>
-          <w:b/>
-          <w:bCs/>
-          <w:lang w:val="pt-BR"/>
-        </w:rPr>
-        <w:t xml:space="preserve"> valor</w:t>
+        <w:t xml:space="preserve">Multiplicar: </w:t>
+      </w:r>
+      <w:proofErr w:type="spellStart"/>
+      <w:r>
+        <w:rPr>
+          <w:lang w:val="pt-BR"/>
+        </w:rPr>
+        <w:t>let</w:t>
+      </w:r>
+      <w:proofErr w:type="spellEnd"/>
+      <w:r>
+        <w:rPr>
+          <w:lang w:val="pt-BR"/>
+        </w:rPr>
+        <w:t xml:space="preserve"> nome-da-</w:t>
+      </w:r>
+      <w:proofErr w:type="spellStart"/>
+      <w:r>
+        <w:rPr>
+          <w:lang w:val="pt-BR"/>
+        </w:rPr>
+        <w:t>variavel</w:t>
+      </w:r>
+      <w:proofErr w:type="spellEnd"/>
+      <w:r>
+        <w:rPr>
+          <w:lang w:val="pt-BR"/>
+        </w:rPr>
+        <w:t xml:space="preserve"> = </w:t>
+      </w:r>
+      <w:r>
+        <w:rPr>
+          <w:b/>
+          <w:bCs/>
+          <w:lang w:val="pt-BR"/>
+        </w:rPr>
+        <w:t>valor * valor</w:t>
       </w:r>
     </w:p>
     <w:p>
@@ -772,31 +908,43 @@
         <w:rPr>
           <w:lang w:val="pt-BR"/>
         </w:rPr>
-        <w:t xml:space="preserve">: let nome-da-variavel = </w:t>
-      </w:r>
-      <w:r>
-        <w:rPr>
-          <w:b/>
-          <w:bCs/>
-          <w:lang w:val="pt-BR"/>
-        </w:rPr>
-        <w:t xml:space="preserve">valor </w:t>
-      </w:r>
-      <w:r>
-        <w:rPr>
-          <w:b/>
-          <w:bCs/>
-          <w:lang w:val="pt-BR"/>
-        </w:rPr>
-        <w:t>/</w:t>
-      </w:r>
-      <w:r>
-        <w:rPr>
-          <w:b/>
-          <w:bCs/>
-          <w:lang w:val="pt-BR"/>
-        </w:rPr>
-        <w:t xml:space="preserve"> valor</w:t>
+        <w:t xml:space="preserve">: </w:t>
+      </w:r>
+      <w:proofErr w:type="spellStart"/>
+      <w:r>
+        <w:rPr>
+          <w:lang w:val="pt-BR"/>
+        </w:rPr>
+        <w:t>let</w:t>
+      </w:r>
+      <w:proofErr w:type="spellEnd"/>
+      <w:r>
+        <w:rPr>
+          <w:lang w:val="pt-BR"/>
+        </w:rPr>
+        <w:t xml:space="preserve"> nome-da-</w:t>
+      </w:r>
+      <w:proofErr w:type="spellStart"/>
+      <w:r>
+        <w:rPr>
+          <w:lang w:val="pt-BR"/>
+        </w:rPr>
+        <w:t>variavel</w:t>
+      </w:r>
+      <w:proofErr w:type="spellEnd"/>
+      <w:r>
+        <w:rPr>
+          <w:lang w:val="pt-BR"/>
+        </w:rPr>
+        <w:t xml:space="preserve"> = </w:t>
+      </w:r>
+      <w:r>
+        <w:rPr>
+          <w:b/>
+          <w:bCs/>
+          <w:lang w:val="pt-BR"/>
+        </w:rPr>
+        <w:t>valor / valor</w:t>
       </w:r>
     </w:p>
     <w:p>
@@ -900,6 +1048,136 @@
     <w:p>
       <w:pPr>
         <w:pStyle w:val="ListParagraph"/>
+        <w:numPr>
+          <w:ilvl w:val="0"/>
+          <w:numId w:val="2"/>
+        </w:numPr>
+        <w:spacing w:after="0"/>
+        <w:ind w:left="360"/>
+        <w:rPr>
+          <w:lang w:val="pt-BR"/>
+        </w:rPr>
+      </w:pPr>
+      <w:r>
+        <w:rPr>
+          <w:b/>
+          <w:bCs/>
+          <w:lang w:val="pt-BR"/>
+        </w:rPr>
+        <w:t xml:space="preserve">Operador AND: </w:t>
+      </w:r>
+      <w:r>
+        <w:rPr>
+          <w:b/>
+          <w:bCs/>
+          <w:color w:val="FF0000"/>
+          <w:lang w:val="pt-BR"/>
+        </w:rPr>
+        <w:t>&amp;&amp;</w:t>
+      </w:r>
+    </w:p>
+    <w:p>
+      <w:pPr>
+        <w:pStyle w:val="ListParagraph"/>
+        <w:numPr>
+          <w:ilvl w:val="0"/>
+          <w:numId w:val="2"/>
+        </w:numPr>
+        <w:spacing w:after="0"/>
+        <w:ind w:left="360"/>
+        <w:rPr>
+          <w:lang w:val="pt-BR"/>
+        </w:rPr>
+      </w:pPr>
+      <w:r>
+        <w:rPr>
+          <w:lang w:val="pt-BR"/>
+        </w:rPr>
+        <w:t xml:space="preserve">Para utilizar o operador </w:t>
+      </w:r>
+      <w:r>
+        <w:rPr>
+          <w:lang w:val="pt-BR"/>
+        </w:rPr>
+        <w:t xml:space="preserve">de </w:t>
+      </w:r>
+      <w:r>
+        <w:rPr>
+          <w:b/>
+          <w:bCs/>
+          <w:lang w:val="pt-BR"/>
+        </w:rPr>
+        <w:t xml:space="preserve">potenciação </w:t>
+      </w:r>
+      <w:r>
+        <w:rPr>
+          <w:lang w:val="pt-BR"/>
+        </w:rPr>
+        <w:t xml:space="preserve">no </w:t>
+      </w:r>
+      <w:proofErr w:type="spellStart"/>
+      <w:r>
+        <w:rPr>
+          <w:b/>
+          <w:bCs/>
+          <w:lang w:val="pt-BR"/>
+        </w:rPr>
+        <w:t>js</w:t>
+      </w:r>
+      <w:proofErr w:type="spellEnd"/>
+      <w:r>
+        <w:rPr>
+          <w:lang w:val="pt-BR"/>
+        </w:rPr>
+        <w:t xml:space="preserve">, precisamos usar uma </w:t>
+      </w:r>
+      <w:r>
+        <w:rPr>
+          <w:b/>
+          <w:bCs/>
+          <w:lang w:val="pt-BR"/>
+        </w:rPr>
+        <w:t>biblioteca</w:t>
+      </w:r>
+      <w:r>
+        <w:rPr>
+          <w:lang w:val="pt-BR"/>
+        </w:rPr>
+        <w:t xml:space="preserve">: </w:t>
+      </w:r>
+      <w:proofErr w:type="spellStart"/>
+      <w:r>
+        <w:rPr>
+          <w:b/>
+          <w:bCs/>
+          <w:color w:val="FF0000"/>
+          <w:lang w:val="pt-BR"/>
+        </w:rPr>
+        <w:t>Math.pow</w:t>
+      </w:r>
+      <w:proofErr w:type="spellEnd"/>
+      <w:r>
+        <w:rPr>
+          <w:b/>
+          <w:bCs/>
+          <w:color w:val="FF0000"/>
+          <w:lang w:val="pt-BR"/>
+        </w:rPr>
+        <w:t>(base, e</w:t>
+      </w:r>
+      <w:r>
+        <w:rPr>
+          <w:b/>
+          <w:bCs/>
+          <w:color w:val="FF0000"/>
+          <w:lang w:val="pt-BR"/>
+        </w:rPr>
+        <w:t>xponente)</w:t>
+      </w:r>
+    </w:p>
+    <w:p>
+      <w:pPr>
+        <w:pStyle w:val="ListParagraph"/>
         <w:spacing w:after="0"/>
         <w:ind w:left="360"/>
         <w:rPr>
@@ -943,13 +1221,34 @@
         <w:rPr>
           <w:lang w:val="pt-BR"/>
         </w:rPr>
-        <w:t xml:space="preserve">Converter a variável em string: </w:t>
-      </w:r>
-      <w:r>
-        <w:rPr>
-          <w:lang w:val="pt-BR"/>
-        </w:rPr>
-        <w:t>dentro do console.log(nome-da-variavel</w:t>
+        <w:t xml:space="preserve">Converter a variável em </w:t>
+      </w:r>
+      <w:proofErr w:type="spellStart"/>
+      <w:r>
+        <w:rPr>
+          <w:lang w:val="pt-BR"/>
+        </w:rPr>
+        <w:t>string</w:t>
+      </w:r>
+      <w:proofErr w:type="spellEnd"/>
+      <w:r>
+        <w:rPr>
+          <w:lang w:val="pt-BR"/>
+        </w:rPr>
+        <w:t xml:space="preserve">: </w:t>
+      </w:r>
+      <w:r>
+        <w:rPr>
+          <w:lang w:val="pt-BR"/>
+        </w:rPr>
+        <w:t>dentro do console.log(nome-da-</w:t>
+      </w:r>
+      <w:proofErr w:type="spellStart"/>
+      <w:r>
+        <w:rPr>
+          <w:lang w:val="pt-BR"/>
+        </w:rPr>
+        <w:t>variavel</w:t>
       </w:r>
       <w:r>
         <w:rPr>
@@ -960,6 +1259,7 @@
         </w:rPr>
         <w:t>.toFixed</w:t>
       </w:r>
+      <w:proofErr w:type="spellEnd"/>
       <w:r>
         <w:rPr>
           <w:b/>
@@ -986,16 +1286,6 @@
         </w:rPr>
         <w:t>arredonda com a quantidade de dígitos passado para o método</w:t>
       </w:r>
-    </w:p>
-    <w:p>
-      <w:pPr>
-        <w:pStyle w:val="ListParagraph"/>
-        <w:spacing w:after="0"/>
-        <w:ind w:left="360"/>
-        <w:rPr>
-          <w:lang w:val="pt-BR"/>
-        </w:rPr>
-      </w:pPr>
     </w:p>
     <w:sectPr>
       <w:pgSz w:w="11906" w:h="16838"/>

</xml_diff>